<commit_message>
Diagrama de casos de uso. Modificación a todos los casos de uso en estructura, no se elimina ni se adiciona ningún caso de uso.
</commit_message>
<xml_diff>
--- a/Conceptos Avanzados Ingenieria Software/TSP/Ciclo I/SRS/EF-2 Identificar los LOCS agregados y borrados.docx
+++ b/Conceptos Avanzados Ingenieria Software/TSP/Ciclo I/SRS/EF-2 Identificar los LOCS agregados y borrados.docx
@@ -573,7 +573,7 @@
                 <w:szCs w:val="20"/>
                 <w:lang w:val="es-CO"/>
               </w:rPr>
-              <w:t>N/A</w:t>
+              <w:t>Extiende del CPF1</w:t>
             </w:r>
           </w:p>
         </w:tc>
@@ -635,7 +635,7 @@
                 <w:szCs w:val="20"/>
                 <w:lang w:val="es-CO"/>
               </w:rPr>
-              <w:t>N/A</w:t>
+              <w:t>Registra LOCS agregados y modificados.</w:t>
             </w:r>
           </w:p>
         </w:tc>
@@ -670,14 +670,8 @@
               </w:rPr>
               <w:t>Input</w:t>
             </w:r>
-            <w:r>
-              <w:rPr>
-                <w:b/>
-                <w:sz w:val="20"/>
-                <w:szCs w:val="20"/>
-              </w:rPr>
-              <w:t xml:space="preserve"> 1</w:t>
-            </w:r>
+            <w:bookmarkStart w:id="0" w:name="_GoBack"/>
+            <w:bookmarkEnd w:id="0"/>
           </w:p>
         </w:tc>
         <w:tc>
@@ -705,7 +699,7 @@
                 <w:szCs w:val="20"/>
                 <w:lang w:val="es-CO"/>
               </w:rPr>
-              <w:t>Archivo de versión previa</w:t>
+              <w:t>Referirse a CPF1</w:t>
             </w:r>
           </w:p>
         </w:tc>
@@ -730,15 +724,17 @@
                 <w:b/>
                 <w:sz w:val="20"/>
                 <w:szCs w:val="20"/>
-              </w:rPr>
-            </w:pPr>
-            <w:r>
-              <w:rPr>
-                <w:b/>
-                <w:sz w:val="20"/>
-                <w:szCs w:val="20"/>
-              </w:rPr>
-              <w:t>Input 2</w:t>
+                <w:lang w:val="es-CO"/>
+              </w:rPr>
+            </w:pPr>
+            <w:r>
+              <w:rPr>
+                <w:b/>
+                <w:sz w:val="20"/>
+                <w:szCs w:val="20"/>
+                <w:lang w:val="es-CO"/>
+              </w:rPr>
+              <w:t>Output</w:t>
             </w:r>
           </w:p>
         </w:tc>
@@ -767,7 +763,7 @@
                 <w:szCs w:val="20"/>
                 <w:lang w:val="es-CO"/>
               </w:rPr>
-              <w:t>Archivo de versión posterior</w:t>
+              <w:t>Indicar líneas agregadas y borradas</w:t>
             </w:r>
           </w:p>
         </w:tc>
@@ -778,60 +774,114 @@
         </w:trPr>
         <w:tc>
           <w:tcPr>
-            <w:tcW w:w="2808" w:type="dxa"/>
+            <w:tcW w:w="2088" w:type="dxa"/>
+            <w:tcBorders>
+              <w:top w:val="single" w:sz="6" w:space="0" w:color="auto"/>
+              <w:left w:val="single" w:sz="6" w:space="0" w:color="auto"/>
+              <w:bottom w:val="single" w:sz="6" w:space="0" w:color="auto"/>
+            </w:tcBorders>
+          </w:tcPr>
+          <w:p>
+            <w:pPr>
+              <w:rPr>
+                <w:b/>
+                <w:sz w:val="20"/>
+                <w:szCs w:val="20"/>
+              </w:rPr>
+            </w:pPr>
+            <w:r>
+              <w:rPr>
+                <w:b/>
+                <w:sz w:val="20"/>
+                <w:szCs w:val="20"/>
+              </w:rPr>
+              <w:t>Source</w:t>
+            </w:r>
+          </w:p>
+        </w:tc>
+        <w:tc>
+          <w:tcPr>
+            <w:tcW w:w="720" w:type="dxa"/>
+            <w:tcBorders>
+              <w:top w:val="single" w:sz="6" w:space="0" w:color="auto"/>
+              <w:left w:val="single" w:sz="6" w:space="0" w:color="auto"/>
+              <w:bottom w:val="single" w:sz="6" w:space="0" w:color="auto"/>
+              <w:right w:val="single" w:sz="6" w:space="0" w:color="auto"/>
+            </w:tcBorders>
+          </w:tcPr>
+          <w:p>
+            <w:pPr>
+              <w:jc w:val="center"/>
+              <w:rPr>
+                <w:b/>
+                <w:sz w:val="20"/>
+                <w:szCs w:val="20"/>
+              </w:rPr>
+            </w:pPr>
+            <w:r>
+              <w:rPr>
+                <w:b/>
+                <w:sz w:val="20"/>
+                <w:szCs w:val="20"/>
+              </w:rPr>
+              <w:t>Step</w:t>
+            </w:r>
+          </w:p>
+        </w:tc>
+        <w:tc>
+          <w:tcPr>
+            <w:tcW w:w="3060" w:type="dxa"/>
             <w:gridSpan w:val="2"/>
             <w:tcBorders>
               <w:top w:val="single" w:sz="6" w:space="0" w:color="auto"/>
               <w:left w:val="single" w:sz="6" w:space="0" w:color="auto"/>
               <w:bottom w:val="single" w:sz="6" w:space="0" w:color="auto"/>
-            </w:tcBorders>
-          </w:tcPr>
-          <w:p>
-            <w:pPr>
-              <w:rPr>
-                <w:b/>
-                <w:sz w:val="20"/>
-                <w:szCs w:val="20"/>
-                <w:lang w:val="es-CO"/>
-              </w:rPr>
-            </w:pPr>
-            <w:r>
-              <w:rPr>
-                <w:b/>
-                <w:sz w:val="20"/>
-                <w:szCs w:val="20"/>
-                <w:lang w:val="es-CO"/>
-              </w:rPr>
-              <w:t>Output</w:t>
-            </w:r>
-          </w:p>
-        </w:tc>
-        <w:tc>
-          <w:tcPr>
-            <w:tcW w:w="6120" w:type="dxa"/>
-            <w:gridSpan w:val="3"/>
-            <w:tcBorders>
-              <w:top w:val="single" w:sz="6" w:space="0" w:color="auto"/>
-              <w:left w:val="single" w:sz="6" w:space="0" w:color="auto"/>
-              <w:bottom w:val="single" w:sz="6" w:space="0" w:color="auto"/>
-              <w:right w:val="single" w:sz="6" w:space="0" w:color="auto"/>
-            </w:tcBorders>
-          </w:tcPr>
-          <w:p>
-            <w:pPr>
-              <w:rPr>
-                <w:sz w:val="20"/>
-                <w:szCs w:val="20"/>
-                <w:lang w:val="es-CO"/>
-              </w:rPr>
-            </w:pPr>
-            <w:r>
-              <w:rPr>
-                <w:sz w:val="20"/>
-                <w:szCs w:val="20"/>
-                <w:lang w:val="es-CO"/>
-              </w:rPr>
-              <w:t>Indicar líneas agregadas y borradas</w:t>
+              <w:right w:val="single" w:sz="6" w:space="0" w:color="auto"/>
+            </w:tcBorders>
+          </w:tcPr>
+          <w:p>
+            <w:pPr>
+              <w:rPr>
+                <w:b/>
+                <w:sz w:val="20"/>
+                <w:szCs w:val="20"/>
+              </w:rPr>
+            </w:pPr>
+            <w:r>
+              <w:rPr>
+                <w:b/>
+                <w:sz w:val="20"/>
+                <w:szCs w:val="20"/>
+              </w:rPr>
+              <w:t>Action</w:t>
+            </w:r>
+          </w:p>
+        </w:tc>
+        <w:tc>
+          <w:tcPr>
+            <w:tcW w:w="3060" w:type="dxa"/>
+            <w:tcBorders>
+              <w:top w:val="single" w:sz="6" w:space="0" w:color="auto"/>
+              <w:left w:val="single" w:sz="6" w:space="0" w:color="auto"/>
+              <w:bottom w:val="single" w:sz="6" w:space="0" w:color="auto"/>
+              <w:right w:val="single" w:sz="6" w:space="0" w:color="auto"/>
+            </w:tcBorders>
+          </w:tcPr>
+          <w:p>
+            <w:pPr>
+              <w:rPr>
+                <w:b/>
+                <w:sz w:val="20"/>
+                <w:szCs w:val="20"/>
+              </w:rPr>
+            </w:pPr>
+            <w:r>
+              <w:rPr>
+                <w:b/>
+                <w:sz w:val="20"/>
+                <w:szCs w:val="20"/>
+              </w:rPr>
+              <w:t>Comments</w:t>
             </w:r>
           </w:p>
         </w:tc>
@@ -852,18 +902,16 @@
           <w:p>
             <w:pPr>
               <w:rPr>
-                <w:b/>
-                <w:sz w:val="20"/>
-                <w:szCs w:val="20"/>
-              </w:rPr>
-            </w:pPr>
-            <w:r>
-              <w:rPr>
-                <w:b/>
-                <w:sz w:val="20"/>
-                <w:szCs w:val="20"/>
-              </w:rPr>
-              <w:t>Source</w:t>
+                <w:sz w:val="20"/>
+                <w:szCs w:val="20"/>
+              </w:rPr>
+            </w:pPr>
+            <w:r>
+              <w:rPr>
+                <w:sz w:val="20"/>
+                <w:szCs w:val="20"/>
+              </w:rPr>
+              <w:t>Usuario</w:t>
             </w:r>
           </w:p>
         </w:tc>
@@ -881,18 +929,16 @@
             <w:pPr>
               <w:jc w:val="center"/>
               <w:rPr>
-                <w:b/>
-                <w:sz w:val="20"/>
-                <w:szCs w:val="20"/>
-              </w:rPr>
-            </w:pPr>
-            <w:r>
-              <w:rPr>
-                <w:b/>
-                <w:sz w:val="20"/>
-                <w:szCs w:val="20"/>
-              </w:rPr>
-              <w:t>Step</w:t>
+                <w:sz w:val="20"/>
+                <w:szCs w:val="20"/>
+              </w:rPr>
+            </w:pPr>
+            <w:r>
+              <w:rPr>
+                <w:sz w:val="20"/>
+                <w:szCs w:val="20"/>
+              </w:rPr>
+              <w:t>1</w:t>
             </w:r>
           </w:p>
         </w:tc>
@@ -910,18 +956,34 @@
           <w:p>
             <w:pPr>
               <w:rPr>
-                <w:b/>
-                <w:sz w:val="20"/>
-                <w:szCs w:val="20"/>
-              </w:rPr>
-            </w:pPr>
-            <w:r>
-              <w:rPr>
-                <w:b/>
-                <w:sz w:val="20"/>
-                <w:szCs w:val="20"/>
-              </w:rPr>
-              <w:t>Action</w:t>
+                <w:sz w:val="20"/>
+                <w:szCs w:val="20"/>
+                <w:lang w:val="es-CO"/>
+              </w:rPr>
+            </w:pPr>
+            <w:r>
+              <w:rPr>
+                <w:sz w:val="20"/>
+                <w:szCs w:val="20"/>
+                <w:lang w:val="es-CO"/>
+              </w:rPr>
+              <w:t xml:space="preserve">El usuario solicita </w:t>
+            </w:r>
+            <w:r>
+              <w:rPr>
+                <w:sz w:val="20"/>
+                <w:szCs w:val="20"/>
+                <w:lang w:val="es-CO"/>
+              </w:rPr>
+              <w:t>comparar</w:t>
+            </w:r>
+            <w:r>
+              <w:rPr>
+                <w:sz w:val="20"/>
+                <w:szCs w:val="20"/>
+                <w:lang w:val="es-CO"/>
+              </w:rPr>
+              <w:t xml:space="preserve"> dos versiones del programa</w:t>
             </w:r>
           </w:p>
         </w:tc>
@@ -941,15 +1003,16 @@
                 <w:b/>
                 <w:sz w:val="20"/>
                 <w:szCs w:val="20"/>
-              </w:rPr>
-            </w:pPr>
-            <w:r>
-              <w:rPr>
-                <w:b/>
-                <w:sz w:val="20"/>
-                <w:szCs w:val="20"/>
-              </w:rPr>
-              <w:t>Comments</w:t>
+                <w:lang w:val="es-CO"/>
+              </w:rPr>
+            </w:pPr>
+            <w:r>
+              <w:rPr>
+                <w:sz w:val="20"/>
+                <w:szCs w:val="20"/>
+                <w:lang w:val="es-CO"/>
+              </w:rPr>
+              <w:t>Extiende del CPF1</w:t>
             </w:r>
           </w:p>
         </w:tc>
@@ -974,7 +1037,6 @@
                 <w:szCs w:val="20"/>
               </w:rPr>
             </w:pPr>
-            <w:proofErr w:type="spellStart"/>
             <w:r>
               <w:rPr>
                 <w:sz w:val="20"/>
@@ -982,7 +1044,6 @@
               </w:rPr>
               <w:t>Sistema</w:t>
             </w:r>
-            <w:proofErr w:type="spellEnd"/>
           </w:p>
         </w:tc>
         <w:tc>
@@ -1008,7 +1069,7 @@
                 <w:sz w:val="20"/>
                 <w:szCs w:val="20"/>
               </w:rPr>
-              <w:t>1</w:t>
+              <w:t>2</w:t>
             </w:r>
           </w:p>
         </w:tc>
@@ -1037,7 +1098,7 @@
                 <w:szCs w:val="20"/>
                 <w:lang w:val="es-CO"/>
               </w:rPr>
-              <w:t>El sistema recorre las líneas de ambos archivos</w:t>
+              <w:t>El sistema solicita al usuario ingresar las dos versiones del programa</w:t>
             </w:r>
           </w:p>
         </w:tc>
@@ -1052,14 +1113,14 @@
             </w:tcBorders>
           </w:tcPr>
           <w:p>
-            <w:pPr>
-              <w:rPr>
-                <w:b/>
-                <w:sz w:val="20"/>
-                <w:szCs w:val="20"/>
-                <w:lang w:val="es-CO"/>
-              </w:rPr>
-            </w:pPr>
+            <w:r>
+              <w:rPr>
+                <w:sz w:val="20"/>
+                <w:szCs w:val="20"/>
+                <w:lang w:val="es-CO"/>
+              </w:rPr>
+              <w:t>Extiende del CPF1</w:t>
+            </w:r>
           </w:p>
         </w:tc>
       </w:tr>
@@ -1090,7 +1151,7 @@
                 <w:szCs w:val="20"/>
                 <w:lang w:val="es-CO"/>
               </w:rPr>
-              <w:t>Sistema</w:t>
+              <w:t>Usuario</w:t>
             </w:r>
           </w:p>
         </w:tc>
@@ -1119,7 +1180,7 @@
                 <w:szCs w:val="20"/>
                 <w:lang w:val="es-CO"/>
               </w:rPr>
-              <w:t>2</w:t>
+              <w:t>3</w:t>
             </w:r>
           </w:p>
         </w:tc>
@@ -1148,7 +1209,7 @@
                 <w:szCs w:val="20"/>
                 <w:lang w:val="es-CO"/>
               </w:rPr>
-              <w:t>El sistema identifica las líneas agregadas y las líneas modificadas</w:t>
+              <w:t>El usuario ingresa las dos versiones del programa</w:t>
             </w:r>
           </w:p>
         </w:tc>
@@ -1163,71 +1224,13 @@
             </w:tcBorders>
           </w:tcPr>
           <w:p>
-            <w:pPr>
-              <w:pStyle w:val="ListParagraph"/>
-              <w:numPr>
-                <w:ilvl w:val="0"/>
-                <w:numId w:val="1"/>
-              </w:numPr>
-              <w:rPr>
-                <w:sz w:val="20"/>
-                <w:szCs w:val="20"/>
-                <w:lang w:val="es-CO"/>
-              </w:rPr>
-            </w:pPr>
-            <w:r>
-              <w:rPr>
-                <w:sz w:val="20"/>
-                <w:szCs w:val="20"/>
-                <w:lang w:val="es-CO"/>
-              </w:rPr>
-              <w:t>La línea es borrada c</w:t>
-            </w:r>
-            <w:r>
-              <w:rPr>
-                <w:sz w:val="20"/>
-                <w:szCs w:val="20"/>
-                <w:lang w:val="es-CO"/>
-              </w:rPr>
-              <w:t>uando se</w:t>
-            </w:r>
-            <w:r>
-              <w:rPr>
-                <w:sz w:val="20"/>
-                <w:szCs w:val="20"/>
-                <w:lang w:val="es-CO"/>
-              </w:rPr>
-              <w:t xml:space="preserve"> encontraba en la versión previa del </w:t>
-            </w:r>
-            <w:r>
-              <w:rPr>
-                <w:sz w:val="20"/>
-                <w:szCs w:val="20"/>
-                <w:lang w:val="es-CO"/>
-              </w:rPr>
-              <w:t>archivo, pero no en la versión posterior</w:t>
-            </w:r>
-          </w:p>
-          <w:p>
-            <w:pPr>
-              <w:pStyle w:val="ListParagraph"/>
-              <w:numPr>
-                <w:ilvl w:val="0"/>
-                <w:numId w:val="1"/>
-              </w:numPr>
-              <w:rPr>
-                <w:sz w:val="20"/>
-                <w:szCs w:val="20"/>
-                <w:lang w:val="es-CO"/>
-              </w:rPr>
-            </w:pPr>
-            <w:r>
-              <w:rPr>
-                <w:sz w:val="20"/>
-                <w:szCs w:val="20"/>
-                <w:lang w:val="es-CO"/>
-              </w:rPr>
-              <w:t>La línea es agregada cuando no se encontraba en la versión anterior y si se encuentra en la versión posterior</w:t>
+            <w:r>
+              <w:rPr>
+                <w:sz w:val="20"/>
+                <w:szCs w:val="20"/>
+                <w:lang w:val="es-CO"/>
+              </w:rPr>
+              <w:t>Extiende del CPF1</w:t>
             </w:r>
           </w:p>
         </w:tc>
@@ -1288,7 +1291,7 @@
                 <w:szCs w:val="20"/>
                 <w:lang w:val="es-CO"/>
               </w:rPr>
-              <w:t>3</w:t>
+              <w:t>4</w:t>
             </w:r>
           </w:p>
         </w:tc>
@@ -1317,7 +1320,7 @@
                 <w:szCs w:val="20"/>
                 <w:lang w:val="es-CO"/>
               </w:rPr>
-              <w:t>El sistema lleva el registro de las líneas agregadas y modificadas</w:t>
+              <w:t>El sistema solicita al usuario ingresar el nombre y la razón de los cambios</w:t>
             </w:r>
           </w:p>
         </w:tc>
@@ -1332,13 +1335,14 @@
             </w:tcBorders>
           </w:tcPr>
           <w:p>
-            <w:pPr>
-              <w:rPr>
-                <w:sz w:val="20"/>
-                <w:szCs w:val="20"/>
-                <w:lang w:val="es-CO"/>
-              </w:rPr>
-            </w:pPr>
+            <w:r>
+              <w:rPr>
+                <w:sz w:val="20"/>
+                <w:szCs w:val="20"/>
+                <w:lang w:val="es-CO"/>
+              </w:rPr>
+              <w:t>Extiende del CPF1</w:t>
+            </w:r>
           </w:p>
         </w:tc>
       </w:tr>
@@ -1348,6 +1352,729 @@
         </w:trPr>
         <w:tc>
           <w:tcPr>
+            <w:tcW w:w="2088" w:type="dxa"/>
+            <w:tcBorders>
+              <w:top w:val="single" w:sz="6" w:space="0" w:color="auto"/>
+              <w:left w:val="single" w:sz="6" w:space="0" w:color="auto"/>
+              <w:bottom w:val="single" w:sz="6" w:space="0" w:color="auto"/>
+            </w:tcBorders>
+          </w:tcPr>
+          <w:p>
+            <w:pPr>
+              <w:rPr>
+                <w:sz w:val="20"/>
+                <w:szCs w:val="20"/>
+              </w:rPr>
+            </w:pPr>
+            <w:r>
+              <w:rPr>
+                <w:sz w:val="20"/>
+                <w:szCs w:val="20"/>
+              </w:rPr>
+              <w:t>Usuario</w:t>
+            </w:r>
+          </w:p>
+        </w:tc>
+        <w:tc>
+          <w:tcPr>
+            <w:tcW w:w="720" w:type="dxa"/>
+            <w:tcBorders>
+              <w:top w:val="single" w:sz="6" w:space="0" w:color="auto"/>
+              <w:left w:val="single" w:sz="6" w:space="0" w:color="auto"/>
+              <w:bottom w:val="single" w:sz="6" w:space="0" w:color="auto"/>
+              <w:right w:val="single" w:sz="6" w:space="0" w:color="auto"/>
+            </w:tcBorders>
+          </w:tcPr>
+          <w:p>
+            <w:pPr>
+              <w:jc w:val="center"/>
+              <w:rPr>
+                <w:sz w:val="20"/>
+                <w:szCs w:val="20"/>
+              </w:rPr>
+            </w:pPr>
+            <w:r>
+              <w:rPr>
+                <w:sz w:val="20"/>
+                <w:szCs w:val="20"/>
+              </w:rPr>
+              <w:t>5</w:t>
+            </w:r>
+          </w:p>
+        </w:tc>
+        <w:tc>
+          <w:tcPr>
+            <w:tcW w:w="3060" w:type="dxa"/>
+            <w:gridSpan w:val="2"/>
+            <w:tcBorders>
+              <w:top w:val="single" w:sz="6" w:space="0" w:color="auto"/>
+              <w:left w:val="single" w:sz="6" w:space="0" w:color="auto"/>
+              <w:bottom w:val="single" w:sz="6" w:space="0" w:color="auto"/>
+              <w:right w:val="single" w:sz="6" w:space="0" w:color="auto"/>
+            </w:tcBorders>
+          </w:tcPr>
+          <w:p>
+            <w:pPr>
+              <w:rPr>
+                <w:sz w:val="20"/>
+                <w:szCs w:val="20"/>
+                <w:lang w:val="es-CO"/>
+              </w:rPr>
+            </w:pPr>
+            <w:r>
+              <w:rPr>
+                <w:sz w:val="20"/>
+                <w:szCs w:val="20"/>
+                <w:lang w:val="es-CO"/>
+              </w:rPr>
+              <w:t>El usuario ingresa</w:t>
+            </w:r>
+            <w:r>
+              <w:rPr>
+                <w:sz w:val="20"/>
+                <w:szCs w:val="20"/>
+                <w:lang w:val="es-CO"/>
+              </w:rPr>
+              <w:t xml:space="preserve">, el nombre del usuario y la razón de los cambios  </w:t>
+            </w:r>
+          </w:p>
+        </w:tc>
+        <w:tc>
+          <w:tcPr>
+            <w:tcW w:w="3060" w:type="dxa"/>
+            <w:tcBorders>
+              <w:top w:val="single" w:sz="6" w:space="0" w:color="auto"/>
+              <w:left w:val="single" w:sz="6" w:space="0" w:color="auto"/>
+              <w:bottom w:val="single" w:sz="6" w:space="0" w:color="auto"/>
+              <w:right w:val="single" w:sz="6" w:space="0" w:color="auto"/>
+            </w:tcBorders>
+          </w:tcPr>
+          <w:p>
+            <w:r>
+              <w:rPr>
+                <w:sz w:val="20"/>
+                <w:szCs w:val="20"/>
+                <w:lang w:val="es-CO"/>
+              </w:rPr>
+              <w:t>Extiende del CPF1</w:t>
+            </w:r>
+          </w:p>
+        </w:tc>
+      </w:tr>
+      <w:tr>
+        <w:trPr>
+          <w:cantSplit/>
+        </w:trPr>
+        <w:tc>
+          <w:tcPr>
+            <w:tcW w:w="2088" w:type="dxa"/>
+            <w:tcBorders>
+              <w:top w:val="single" w:sz="6" w:space="0" w:color="auto"/>
+              <w:left w:val="single" w:sz="6" w:space="0" w:color="auto"/>
+              <w:bottom w:val="single" w:sz="6" w:space="0" w:color="auto"/>
+            </w:tcBorders>
+          </w:tcPr>
+          <w:p>
+            <w:pPr>
+              <w:rPr>
+                <w:sz w:val="20"/>
+                <w:szCs w:val="20"/>
+                <w:lang w:val="es-CO"/>
+              </w:rPr>
+            </w:pPr>
+            <w:r>
+              <w:rPr>
+                <w:sz w:val="20"/>
+                <w:szCs w:val="20"/>
+                <w:lang w:val="es-CO"/>
+              </w:rPr>
+              <w:t>Sistema</w:t>
+            </w:r>
+          </w:p>
+        </w:tc>
+        <w:tc>
+          <w:tcPr>
+            <w:tcW w:w="720" w:type="dxa"/>
+            <w:tcBorders>
+              <w:top w:val="single" w:sz="6" w:space="0" w:color="auto"/>
+              <w:left w:val="single" w:sz="6" w:space="0" w:color="auto"/>
+              <w:bottom w:val="single" w:sz="6" w:space="0" w:color="auto"/>
+              <w:right w:val="single" w:sz="6" w:space="0" w:color="auto"/>
+            </w:tcBorders>
+          </w:tcPr>
+          <w:p>
+            <w:pPr>
+              <w:jc w:val="center"/>
+              <w:rPr>
+                <w:sz w:val="20"/>
+                <w:szCs w:val="20"/>
+                <w:lang w:val="es-CO"/>
+              </w:rPr>
+            </w:pPr>
+            <w:r>
+              <w:rPr>
+                <w:sz w:val="20"/>
+                <w:szCs w:val="20"/>
+                <w:lang w:val="es-CO"/>
+              </w:rPr>
+              <w:t>6</w:t>
+            </w:r>
+          </w:p>
+        </w:tc>
+        <w:tc>
+          <w:tcPr>
+            <w:tcW w:w="3060" w:type="dxa"/>
+            <w:gridSpan w:val="2"/>
+            <w:tcBorders>
+              <w:top w:val="single" w:sz="6" w:space="0" w:color="auto"/>
+              <w:left w:val="single" w:sz="6" w:space="0" w:color="auto"/>
+              <w:bottom w:val="single" w:sz="6" w:space="0" w:color="auto"/>
+              <w:right w:val="single" w:sz="6" w:space="0" w:color="auto"/>
+            </w:tcBorders>
+          </w:tcPr>
+          <w:p>
+            <w:pPr>
+              <w:rPr>
+                <w:sz w:val="20"/>
+                <w:szCs w:val="20"/>
+                <w:lang w:val="es-CO"/>
+              </w:rPr>
+            </w:pPr>
+            <w:r>
+              <w:rPr>
+                <w:sz w:val="20"/>
+                <w:szCs w:val="20"/>
+                <w:lang w:val="es-CO"/>
+              </w:rPr>
+              <w:t>El sistema analiza los archivos de cada una de las versiones</w:t>
+            </w:r>
+          </w:p>
+        </w:tc>
+        <w:tc>
+          <w:tcPr>
+            <w:tcW w:w="3060" w:type="dxa"/>
+            <w:tcBorders>
+              <w:top w:val="single" w:sz="6" w:space="0" w:color="auto"/>
+              <w:left w:val="single" w:sz="6" w:space="0" w:color="auto"/>
+              <w:bottom w:val="single" w:sz="6" w:space="0" w:color="auto"/>
+              <w:right w:val="single" w:sz="6" w:space="0" w:color="auto"/>
+            </w:tcBorders>
+          </w:tcPr>
+          <w:p>
+            <w:r>
+              <w:rPr>
+                <w:sz w:val="20"/>
+                <w:szCs w:val="20"/>
+                <w:lang w:val="es-CO"/>
+              </w:rPr>
+              <w:t>Extiende del CPF1</w:t>
+            </w:r>
+          </w:p>
+        </w:tc>
+      </w:tr>
+      <w:tr>
+        <w:trPr>
+          <w:cantSplit/>
+        </w:trPr>
+        <w:tc>
+          <w:tcPr>
+            <w:tcW w:w="2088" w:type="dxa"/>
+            <w:tcBorders>
+              <w:top w:val="single" w:sz="6" w:space="0" w:color="auto"/>
+              <w:left w:val="single" w:sz="6" w:space="0" w:color="auto"/>
+              <w:bottom w:val="single" w:sz="6" w:space="0" w:color="auto"/>
+            </w:tcBorders>
+          </w:tcPr>
+          <w:p>
+            <w:pPr>
+              <w:rPr>
+                <w:sz w:val="20"/>
+                <w:szCs w:val="20"/>
+                <w:lang w:val="es-CO"/>
+              </w:rPr>
+            </w:pPr>
+            <w:r>
+              <w:rPr>
+                <w:sz w:val="20"/>
+                <w:szCs w:val="20"/>
+                <w:lang w:val="es-CO"/>
+              </w:rPr>
+              <w:t>Sistema</w:t>
+            </w:r>
+          </w:p>
+        </w:tc>
+        <w:tc>
+          <w:tcPr>
+            <w:tcW w:w="720" w:type="dxa"/>
+            <w:tcBorders>
+              <w:top w:val="single" w:sz="6" w:space="0" w:color="auto"/>
+              <w:left w:val="single" w:sz="6" w:space="0" w:color="auto"/>
+              <w:bottom w:val="single" w:sz="6" w:space="0" w:color="auto"/>
+              <w:right w:val="single" w:sz="6" w:space="0" w:color="auto"/>
+            </w:tcBorders>
+          </w:tcPr>
+          <w:p>
+            <w:pPr>
+              <w:jc w:val="center"/>
+              <w:rPr>
+                <w:sz w:val="20"/>
+                <w:szCs w:val="20"/>
+                <w:lang w:val="es-CO"/>
+              </w:rPr>
+            </w:pPr>
+            <w:r>
+              <w:rPr>
+                <w:sz w:val="20"/>
+                <w:szCs w:val="20"/>
+                <w:lang w:val="es-CO"/>
+              </w:rPr>
+              <w:t>7</w:t>
+            </w:r>
+          </w:p>
+        </w:tc>
+        <w:tc>
+          <w:tcPr>
+            <w:tcW w:w="3060" w:type="dxa"/>
+            <w:gridSpan w:val="2"/>
+            <w:tcBorders>
+              <w:top w:val="single" w:sz="6" w:space="0" w:color="auto"/>
+              <w:left w:val="single" w:sz="6" w:space="0" w:color="auto"/>
+              <w:bottom w:val="single" w:sz="6" w:space="0" w:color="auto"/>
+              <w:right w:val="single" w:sz="6" w:space="0" w:color="auto"/>
+            </w:tcBorders>
+          </w:tcPr>
+          <w:p>
+            <w:pPr>
+              <w:rPr>
+                <w:sz w:val="20"/>
+                <w:szCs w:val="20"/>
+                <w:lang w:val="es-CO"/>
+              </w:rPr>
+            </w:pPr>
+            <w:r>
+              <w:rPr>
+                <w:sz w:val="20"/>
+                <w:szCs w:val="20"/>
+                <w:lang w:val="es-CO"/>
+              </w:rPr>
+              <w:t>El sistema genera los registros de cambios de las versiones del programa</w:t>
+            </w:r>
+          </w:p>
+        </w:tc>
+        <w:tc>
+          <w:tcPr>
+            <w:tcW w:w="3060" w:type="dxa"/>
+            <w:tcBorders>
+              <w:top w:val="single" w:sz="6" w:space="0" w:color="auto"/>
+              <w:left w:val="single" w:sz="6" w:space="0" w:color="auto"/>
+              <w:bottom w:val="single" w:sz="6" w:space="0" w:color="auto"/>
+              <w:right w:val="single" w:sz="6" w:space="0" w:color="auto"/>
+            </w:tcBorders>
+          </w:tcPr>
+          <w:p>
+            <w:r>
+              <w:rPr>
+                <w:sz w:val="20"/>
+                <w:szCs w:val="20"/>
+                <w:lang w:val="es-CO"/>
+              </w:rPr>
+              <w:t>Extiende del CPF1</w:t>
+            </w:r>
+          </w:p>
+        </w:tc>
+      </w:tr>
+      <w:tr>
+        <w:trPr>
+          <w:cantSplit/>
+        </w:trPr>
+        <w:tc>
+          <w:tcPr>
+            <w:tcW w:w="2088" w:type="dxa"/>
+            <w:tcBorders>
+              <w:top w:val="single" w:sz="6" w:space="0" w:color="auto"/>
+              <w:left w:val="single" w:sz="6" w:space="0" w:color="auto"/>
+              <w:bottom w:val="single" w:sz="6" w:space="0" w:color="auto"/>
+            </w:tcBorders>
+          </w:tcPr>
+          <w:p>
+            <w:pPr>
+              <w:rPr>
+                <w:sz w:val="20"/>
+                <w:szCs w:val="20"/>
+              </w:rPr>
+            </w:pPr>
+            <w:r>
+              <w:rPr>
+                <w:sz w:val="20"/>
+                <w:szCs w:val="20"/>
+              </w:rPr>
+              <w:t>Sistema</w:t>
+            </w:r>
+          </w:p>
+        </w:tc>
+        <w:tc>
+          <w:tcPr>
+            <w:tcW w:w="720" w:type="dxa"/>
+            <w:tcBorders>
+              <w:top w:val="single" w:sz="6" w:space="0" w:color="auto"/>
+              <w:left w:val="single" w:sz="6" w:space="0" w:color="auto"/>
+              <w:bottom w:val="single" w:sz="6" w:space="0" w:color="auto"/>
+              <w:right w:val="single" w:sz="6" w:space="0" w:color="auto"/>
+            </w:tcBorders>
+          </w:tcPr>
+          <w:p>
+            <w:pPr>
+              <w:jc w:val="center"/>
+              <w:rPr>
+                <w:sz w:val="20"/>
+                <w:szCs w:val="20"/>
+              </w:rPr>
+            </w:pPr>
+            <w:r>
+              <w:rPr>
+                <w:sz w:val="20"/>
+                <w:szCs w:val="20"/>
+              </w:rPr>
+              <w:t>8</w:t>
+            </w:r>
+          </w:p>
+        </w:tc>
+        <w:tc>
+          <w:tcPr>
+            <w:tcW w:w="3060" w:type="dxa"/>
+            <w:gridSpan w:val="2"/>
+            <w:tcBorders>
+              <w:top w:val="single" w:sz="6" w:space="0" w:color="auto"/>
+              <w:left w:val="single" w:sz="6" w:space="0" w:color="auto"/>
+              <w:bottom w:val="single" w:sz="6" w:space="0" w:color="auto"/>
+              <w:right w:val="single" w:sz="6" w:space="0" w:color="auto"/>
+            </w:tcBorders>
+          </w:tcPr>
+          <w:p>
+            <w:pPr>
+              <w:rPr>
+                <w:sz w:val="20"/>
+                <w:szCs w:val="20"/>
+                <w:lang w:val="es-CO"/>
+              </w:rPr>
+            </w:pPr>
+            <w:r>
+              <w:rPr>
+                <w:sz w:val="20"/>
+                <w:szCs w:val="20"/>
+                <w:lang w:val="es-CO"/>
+              </w:rPr>
+              <w:t>El sistema recorre las líneas de ambos archivos</w:t>
+            </w:r>
+          </w:p>
+        </w:tc>
+        <w:tc>
+          <w:tcPr>
+            <w:tcW w:w="3060" w:type="dxa"/>
+            <w:tcBorders>
+              <w:top w:val="single" w:sz="6" w:space="0" w:color="auto"/>
+              <w:left w:val="single" w:sz="6" w:space="0" w:color="auto"/>
+              <w:bottom w:val="single" w:sz="6" w:space="0" w:color="auto"/>
+              <w:right w:val="single" w:sz="6" w:space="0" w:color="auto"/>
+            </w:tcBorders>
+          </w:tcPr>
+          <w:p>
+            <w:pPr>
+              <w:rPr>
+                <w:b/>
+                <w:sz w:val="20"/>
+                <w:szCs w:val="20"/>
+                <w:lang w:val="es-CO"/>
+              </w:rPr>
+            </w:pPr>
+          </w:p>
+        </w:tc>
+      </w:tr>
+      <w:tr>
+        <w:trPr>
+          <w:cantSplit/>
+        </w:trPr>
+        <w:tc>
+          <w:tcPr>
+            <w:tcW w:w="2088" w:type="dxa"/>
+            <w:tcBorders>
+              <w:top w:val="single" w:sz="6" w:space="0" w:color="auto"/>
+              <w:left w:val="single" w:sz="6" w:space="0" w:color="auto"/>
+              <w:bottom w:val="single" w:sz="6" w:space="0" w:color="auto"/>
+            </w:tcBorders>
+          </w:tcPr>
+          <w:p>
+            <w:pPr>
+              <w:rPr>
+                <w:sz w:val="20"/>
+                <w:szCs w:val="20"/>
+                <w:lang w:val="es-CO"/>
+              </w:rPr>
+            </w:pPr>
+            <w:r>
+              <w:rPr>
+                <w:sz w:val="20"/>
+                <w:szCs w:val="20"/>
+                <w:lang w:val="es-CO"/>
+              </w:rPr>
+              <w:t>Sistema</w:t>
+            </w:r>
+          </w:p>
+        </w:tc>
+        <w:tc>
+          <w:tcPr>
+            <w:tcW w:w="720" w:type="dxa"/>
+            <w:tcBorders>
+              <w:top w:val="single" w:sz="6" w:space="0" w:color="auto"/>
+              <w:left w:val="single" w:sz="6" w:space="0" w:color="auto"/>
+              <w:bottom w:val="single" w:sz="6" w:space="0" w:color="auto"/>
+              <w:right w:val="single" w:sz="6" w:space="0" w:color="auto"/>
+            </w:tcBorders>
+          </w:tcPr>
+          <w:p>
+            <w:pPr>
+              <w:jc w:val="center"/>
+              <w:rPr>
+                <w:sz w:val="20"/>
+                <w:szCs w:val="20"/>
+                <w:lang w:val="es-CO"/>
+              </w:rPr>
+            </w:pPr>
+            <w:r>
+              <w:rPr>
+                <w:sz w:val="20"/>
+                <w:szCs w:val="20"/>
+                <w:lang w:val="es-CO"/>
+              </w:rPr>
+              <w:t>9</w:t>
+            </w:r>
+          </w:p>
+        </w:tc>
+        <w:tc>
+          <w:tcPr>
+            <w:tcW w:w="3060" w:type="dxa"/>
+            <w:gridSpan w:val="2"/>
+            <w:tcBorders>
+              <w:top w:val="single" w:sz="6" w:space="0" w:color="auto"/>
+              <w:left w:val="single" w:sz="6" w:space="0" w:color="auto"/>
+              <w:bottom w:val="single" w:sz="6" w:space="0" w:color="auto"/>
+              <w:right w:val="single" w:sz="6" w:space="0" w:color="auto"/>
+            </w:tcBorders>
+          </w:tcPr>
+          <w:p>
+            <w:pPr>
+              <w:rPr>
+                <w:sz w:val="20"/>
+                <w:szCs w:val="20"/>
+                <w:lang w:val="es-CO"/>
+              </w:rPr>
+            </w:pPr>
+            <w:r>
+              <w:rPr>
+                <w:sz w:val="20"/>
+                <w:szCs w:val="20"/>
+                <w:lang w:val="es-CO"/>
+              </w:rPr>
+              <w:t>El sistema identifica las líneas agregadas y las líneas modificadas</w:t>
+            </w:r>
+          </w:p>
+        </w:tc>
+        <w:tc>
+          <w:tcPr>
+            <w:tcW w:w="3060" w:type="dxa"/>
+            <w:tcBorders>
+              <w:top w:val="single" w:sz="6" w:space="0" w:color="auto"/>
+              <w:left w:val="single" w:sz="6" w:space="0" w:color="auto"/>
+              <w:bottom w:val="single" w:sz="6" w:space="0" w:color="auto"/>
+              <w:right w:val="single" w:sz="6" w:space="0" w:color="auto"/>
+            </w:tcBorders>
+          </w:tcPr>
+          <w:p>
+            <w:pPr>
+              <w:pStyle w:val="Prrafodelista"/>
+              <w:numPr>
+                <w:ilvl w:val="0"/>
+                <w:numId w:val="1"/>
+              </w:numPr>
+              <w:rPr>
+                <w:sz w:val="20"/>
+                <w:szCs w:val="20"/>
+                <w:lang w:val="es-CO"/>
+              </w:rPr>
+            </w:pPr>
+            <w:r>
+              <w:rPr>
+                <w:sz w:val="20"/>
+                <w:szCs w:val="20"/>
+                <w:lang w:val="es-CO"/>
+              </w:rPr>
+              <w:t>La línea es borrada c</w:t>
+            </w:r>
+            <w:r>
+              <w:rPr>
+                <w:sz w:val="20"/>
+                <w:szCs w:val="20"/>
+                <w:lang w:val="es-CO"/>
+              </w:rPr>
+              <w:t>uando se</w:t>
+            </w:r>
+            <w:r>
+              <w:rPr>
+                <w:sz w:val="20"/>
+                <w:szCs w:val="20"/>
+                <w:lang w:val="es-CO"/>
+              </w:rPr>
+              <w:t xml:space="preserve"> encontraba en la versión previa del </w:t>
+            </w:r>
+            <w:r>
+              <w:rPr>
+                <w:sz w:val="20"/>
+                <w:szCs w:val="20"/>
+                <w:lang w:val="es-CO"/>
+              </w:rPr>
+              <w:t>archivo, pero no en la versión posterior</w:t>
+            </w:r>
+          </w:p>
+          <w:p>
+            <w:pPr>
+              <w:pStyle w:val="Prrafodelista"/>
+              <w:numPr>
+                <w:ilvl w:val="0"/>
+                <w:numId w:val="1"/>
+              </w:numPr>
+              <w:rPr>
+                <w:sz w:val="20"/>
+                <w:szCs w:val="20"/>
+                <w:lang w:val="es-CO"/>
+              </w:rPr>
+            </w:pPr>
+            <w:r>
+              <w:rPr>
+                <w:sz w:val="20"/>
+                <w:szCs w:val="20"/>
+                <w:lang w:val="es-CO"/>
+              </w:rPr>
+              <w:t>La línea es agregada cuando no se encontraba en la versión anterior y si se encuentra en la versión posterior</w:t>
+            </w:r>
+          </w:p>
+        </w:tc>
+      </w:tr>
+      <w:tr>
+        <w:trPr>
+          <w:cantSplit/>
+        </w:trPr>
+        <w:tc>
+          <w:tcPr>
+            <w:tcW w:w="2088" w:type="dxa"/>
+            <w:tcBorders>
+              <w:top w:val="single" w:sz="6" w:space="0" w:color="auto"/>
+              <w:left w:val="single" w:sz="6" w:space="0" w:color="auto"/>
+              <w:bottom w:val="single" w:sz="6" w:space="0" w:color="auto"/>
+            </w:tcBorders>
+          </w:tcPr>
+          <w:p>
+            <w:pPr>
+              <w:rPr>
+                <w:sz w:val="20"/>
+                <w:szCs w:val="20"/>
+                <w:lang w:val="es-CO"/>
+              </w:rPr>
+            </w:pPr>
+            <w:r>
+              <w:rPr>
+                <w:sz w:val="20"/>
+                <w:szCs w:val="20"/>
+                <w:lang w:val="es-CO"/>
+              </w:rPr>
+              <w:t>Sistema</w:t>
+            </w:r>
+          </w:p>
+        </w:tc>
+        <w:tc>
+          <w:tcPr>
+            <w:tcW w:w="720" w:type="dxa"/>
+            <w:tcBorders>
+              <w:top w:val="single" w:sz="6" w:space="0" w:color="auto"/>
+              <w:left w:val="single" w:sz="6" w:space="0" w:color="auto"/>
+              <w:bottom w:val="single" w:sz="6" w:space="0" w:color="auto"/>
+              <w:right w:val="single" w:sz="6" w:space="0" w:color="auto"/>
+            </w:tcBorders>
+          </w:tcPr>
+          <w:p>
+            <w:pPr>
+              <w:jc w:val="center"/>
+              <w:rPr>
+                <w:sz w:val="20"/>
+                <w:szCs w:val="20"/>
+                <w:lang w:val="es-CO"/>
+              </w:rPr>
+            </w:pPr>
+            <w:r>
+              <w:rPr>
+                <w:sz w:val="20"/>
+                <w:szCs w:val="20"/>
+                <w:lang w:val="es-CO"/>
+              </w:rPr>
+              <w:t>10</w:t>
+            </w:r>
+          </w:p>
+        </w:tc>
+        <w:tc>
+          <w:tcPr>
+            <w:tcW w:w="3060" w:type="dxa"/>
+            <w:gridSpan w:val="2"/>
+            <w:tcBorders>
+              <w:top w:val="single" w:sz="6" w:space="0" w:color="auto"/>
+              <w:left w:val="single" w:sz="6" w:space="0" w:color="auto"/>
+              <w:bottom w:val="single" w:sz="6" w:space="0" w:color="auto"/>
+              <w:right w:val="single" w:sz="6" w:space="0" w:color="auto"/>
+            </w:tcBorders>
+          </w:tcPr>
+          <w:p>
+            <w:pPr>
+              <w:rPr>
+                <w:sz w:val="20"/>
+                <w:szCs w:val="20"/>
+                <w:lang w:val="es-CO"/>
+              </w:rPr>
+            </w:pPr>
+            <w:r>
+              <w:rPr>
+                <w:sz w:val="20"/>
+                <w:szCs w:val="20"/>
+                <w:lang w:val="es-CO"/>
+              </w:rPr>
+              <w:t>El sistema lleva el registro de las líneas agregadas y modificadas</w:t>
+            </w:r>
+          </w:p>
+        </w:tc>
+        <w:tc>
+          <w:tcPr>
+            <w:tcW w:w="3060" w:type="dxa"/>
+            <w:tcBorders>
+              <w:top w:val="single" w:sz="6" w:space="0" w:color="auto"/>
+              <w:left w:val="single" w:sz="6" w:space="0" w:color="auto"/>
+              <w:bottom w:val="single" w:sz="6" w:space="0" w:color="auto"/>
+              <w:right w:val="single" w:sz="6" w:space="0" w:color="auto"/>
+            </w:tcBorders>
+          </w:tcPr>
+          <w:p>
+            <w:pPr>
+              <w:rPr>
+                <w:sz w:val="20"/>
+                <w:szCs w:val="20"/>
+                <w:lang w:val="es-CO"/>
+              </w:rPr>
+            </w:pPr>
+          </w:p>
+        </w:tc>
+      </w:tr>
+      <w:tr>
+        <w:trPr>
+          <w:cantSplit/>
+        </w:trPr>
+        <w:tc>
+          <w:tcPr>
             <w:tcW w:w="2808" w:type="dxa"/>
             <w:gridSpan w:val="2"/>
             <w:tcBorders>
@@ -1365,7 +2092,6 @@
                 <w:lang w:val="es-CO"/>
               </w:rPr>
             </w:pPr>
-            <w:proofErr w:type="spellStart"/>
             <w:r>
               <w:rPr>
                 <w:b/>
@@ -1375,7 +2101,6 @@
               </w:rPr>
               <w:t>Exception</w:t>
             </w:r>
-            <w:proofErr w:type="spellEnd"/>
             <w:r>
               <w:rPr>
                 <w:b/>
@@ -1406,8 +2131,14 @@
                 <w:lang w:val="es-CO"/>
               </w:rPr>
             </w:pPr>
-            <w:bookmarkStart w:id="0" w:name="_GoBack"/>
-            <w:bookmarkEnd w:id="0"/>
+            <w:r>
+              <w:rPr>
+                <w:sz w:val="20"/>
+                <w:szCs w:val="20"/>
+                <w:lang w:val="es-CO"/>
+              </w:rPr>
+              <w:t>Extiende del CPF1</w:t>
+            </w:r>
           </w:p>
         </w:tc>
       </w:tr>
@@ -1696,13 +2427,13 @@
       <w:lang w:val="en-US"/>
     </w:rPr>
   </w:style>
-  <w:style w:type="character" w:default="1" w:styleId="DefaultParagraphFont">
+  <w:style w:type="character" w:default="1" w:styleId="Fuentedeprrafopredeter">
     <w:name w:val="Default Paragraph Font"/>
     <w:uiPriority w:val="1"/>
     <w:semiHidden/>
     <w:unhideWhenUsed/>
   </w:style>
-  <w:style w:type="table" w:default="1" w:styleId="TableNormal">
+  <w:style w:type="table" w:default="1" w:styleId="Tablanormal">
     <w:name w:val="Normal Table"/>
     <w:uiPriority w:val="99"/>
     <w:semiHidden/>
@@ -1717,13 +2448,13 @@
       </w:tblCellMar>
     </w:tblPr>
   </w:style>
-  <w:style w:type="numbering" w:default="1" w:styleId="NoList">
+  <w:style w:type="numbering" w:default="1" w:styleId="Sinlista">
     <w:name w:val="No List"/>
     <w:uiPriority w:val="99"/>
     <w:semiHidden/>
     <w:unhideWhenUsed/>
   </w:style>
-  <w:style w:type="paragraph" w:styleId="ListParagraph">
+  <w:style w:type="paragraph" w:styleId="Prrafodelista">
     <w:name w:val="List Paragraph"/>
     <w:basedOn w:val="Normal"/>
     <w:uiPriority w:val="34"/>
@@ -1907,13 +2638,13 @@
       <w:lang w:val="en-US"/>
     </w:rPr>
   </w:style>
-  <w:style w:type="character" w:default="1" w:styleId="DefaultParagraphFont">
+  <w:style w:type="character" w:default="1" w:styleId="Fuentedeprrafopredeter">
     <w:name w:val="Default Paragraph Font"/>
     <w:uiPriority w:val="1"/>
     <w:semiHidden/>
     <w:unhideWhenUsed/>
   </w:style>
-  <w:style w:type="table" w:default="1" w:styleId="TableNormal">
+  <w:style w:type="table" w:default="1" w:styleId="Tablanormal">
     <w:name w:val="Normal Table"/>
     <w:uiPriority w:val="99"/>
     <w:semiHidden/>
@@ -1928,13 +2659,13 @@
       </w:tblCellMar>
     </w:tblPr>
   </w:style>
-  <w:style w:type="numbering" w:default="1" w:styleId="NoList">
+  <w:style w:type="numbering" w:default="1" w:styleId="Sinlista">
     <w:name w:val="No List"/>
     <w:uiPriority w:val="99"/>
     <w:semiHidden/>
     <w:unhideWhenUsed/>
   </w:style>
-  <w:style w:type="paragraph" w:styleId="ListParagraph">
+  <w:style w:type="paragraph" w:styleId="Prrafodelista">
     <w:name w:val="List Paragraph"/>
     <w:basedOn w:val="Normal"/>
     <w:uiPriority w:val="34"/>

</xml_diff>

<commit_message>
Se corrige problema pendejo de forma jaja
</commit_message>
<xml_diff>
--- a/Conceptos Avanzados Ingenieria Software/TSP/Ciclo I/SRS/EF-2 Identificar los LOCS agregados y borrados.docx
+++ b/Conceptos Avanzados Ingenieria Software/TSP/Ciclo I/SRS/EF-2 Identificar los LOCS agregados y borrados.docx
@@ -573,7 +573,23 @@
                 <w:szCs w:val="20"/>
                 <w:lang w:val="es-CO"/>
               </w:rPr>
-              <w:t>Extiende del CPF1</w:t>
+              <w:t xml:space="preserve">Extiende del </w:t>
+            </w:r>
+            <w:r>
+              <w:rPr>
+                <w:sz w:val="20"/>
+                <w:szCs w:val="20"/>
+                <w:lang w:val="es-CO"/>
+              </w:rPr>
+              <w:t>EF</w:t>
+            </w:r>
+            <w:r>
+              <w:rPr>
+                <w:sz w:val="20"/>
+                <w:szCs w:val="20"/>
+                <w:lang w:val="es-CO"/>
+              </w:rPr>
+              <w:t>1</w:t>
             </w:r>
           </w:p>
         </w:tc>
@@ -670,8 +686,6 @@
               </w:rPr>
               <w:t>Input</w:t>
             </w:r>
-            <w:bookmarkStart w:id="0" w:name="_GoBack"/>
-            <w:bookmarkEnd w:id="0"/>
           </w:p>
         </w:tc>
         <w:tc>
@@ -699,7 +713,23 @@
                 <w:szCs w:val="20"/>
                 <w:lang w:val="es-CO"/>
               </w:rPr>
-              <w:t>Referirse a CPF1</w:t>
+              <w:t xml:space="preserve">Referirse a </w:t>
+            </w:r>
+            <w:r>
+              <w:rPr>
+                <w:sz w:val="20"/>
+                <w:szCs w:val="20"/>
+                <w:lang w:val="es-CO"/>
+              </w:rPr>
+              <w:t>EF</w:t>
+            </w:r>
+            <w:r>
+              <w:rPr>
+                <w:sz w:val="20"/>
+                <w:szCs w:val="20"/>
+                <w:lang w:val="es-CO"/>
+              </w:rPr>
+              <w:t>1</w:t>
             </w:r>
           </w:p>
         </w:tc>
@@ -906,6 +936,7 @@
                 <w:szCs w:val="20"/>
               </w:rPr>
             </w:pPr>
+            <w:proofErr w:type="spellStart"/>
             <w:r>
               <w:rPr>
                 <w:sz w:val="20"/>
@@ -913,6 +944,7 @@
               </w:rPr>
               <w:t>Usuario</w:t>
             </w:r>
+            <w:proofErr w:type="spellEnd"/>
           </w:p>
         </w:tc>
         <w:tc>
@@ -1012,8 +1044,26 @@
                 <w:szCs w:val="20"/>
                 <w:lang w:val="es-CO"/>
               </w:rPr>
-              <w:t>Extiende del CPF1</w:t>
-            </w:r>
+              <w:t>Extiende del</w:t>
+            </w:r>
+            <w:bookmarkStart w:id="0" w:name="_GoBack"/>
+            <w:r>
+              <w:rPr>
+                <w:sz w:val="20"/>
+                <w:szCs w:val="20"/>
+                <w:lang w:val="es-CO"/>
+              </w:rPr>
+              <w:t xml:space="preserve"> E</w:t>
+            </w:r>
+            <w:r>
+              <w:rPr>
+                <w:sz w:val="20"/>
+                <w:szCs w:val="20"/>
+                <w:lang w:val="es-CO"/>
+              </w:rPr>
+              <w:t>F1</w:t>
+            </w:r>
+            <w:bookmarkEnd w:id="0"/>
           </w:p>
         </w:tc>
       </w:tr>
@@ -1037,6 +1087,7 @@
                 <w:szCs w:val="20"/>
               </w:rPr>
             </w:pPr>
+            <w:proofErr w:type="spellStart"/>
             <w:r>
               <w:rPr>
                 <w:sz w:val="20"/>
@@ -1044,6 +1095,7 @@
               </w:rPr>
               <w:t>Sistema</w:t>
             </w:r>
+            <w:proofErr w:type="spellEnd"/>
           </w:p>
         </w:tc>
         <w:tc>
@@ -1119,7 +1171,23 @@
                 <w:szCs w:val="20"/>
                 <w:lang w:val="es-CO"/>
               </w:rPr>
-              <w:t>Extiende del CPF1</w:t>
+              <w:t xml:space="preserve">Extiende del </w:t>
+            </w:r>
+            <w:r>
+              <w:rPr>
+                <w:sz w:val="20"/>
+                <w:szCs w:val="20"/>
+                <w:lang w:val="es-CO"/>
+              </w:rPr>
+              <w:t>EF</w:t>
+            </w:r>
+            <w:r>
+              <w:rPr>
+                <w:sz w:val="20"/>
+                <w:szCs w:val="20"/>
+                <w:lang w:val="es-CO"/>
+              </w:rPr>
+              <w:t>1</w:t>
             </w:r>
           </w:p>
         </w:tc>
@@ -1230,7 +1298,23 @@
                 <w:szCs w:val="20"/>
                 <w:lang w:val="es-CO"/>
               </w:rPr>
-              <w:t>Extiende del CPF1</w:t>
+              <w:t xml:space="preserve">Extiende del </w:t>
+            </w:r>
+            <w:r>
+              <w:rPr>
+                <w:sz w:val="20"/>
+                <w:szCs w:val="20"/>
+                <w:lang w:val="es-CO"/>
+              </w:rPr>
+              <w:t>EF</w:t>
+            </w:r>
+            <w:r>
+              <w:rPr>
+                <w:sz w:val="20"/>
+                <w:szCs w:val="20"/>
+                <w:lang w:val="es-CO"/>
+              </w:rPr>
+              <w:t>1</w:t>
             </w:r>
           </w:p>
         </w:tc>
@@ -1341,7 +1425,23 @@
                 <w:szCs w:val="20"/>
                 <w:lang w:val="es-CO"/>
               </w:rPr>
-              <w:t>Extiende del CPF1</w:t>
+              <w:t xml:space="preserve">Extiende del </w:t>
+            </w:r>
+            <w:r>
+              <w:rPr>
+                <w:sz w:val="20"/>
+                <w:szCs w:val="20"/>
+                <w:lang w:val="es-CO"/>
+              </w:rPr>
+              <w:t>EF</w:t>
+            </w:r>
+            <w:r>
+              <w:rPr>
+                <w:sz w:val="20"/>
+                <w:szCs w:val="20"/>
+                <w:lang w:val="es-CO"/>
+              </w:rPr>
+              <w:t>1</w:t>
             </w:r>
           </w:p>
         </w:tc>
@@ -1366,6 +1466,7 @@
                 <w:szCs w:val="20"/>
               </w:rPr>
             </w:pPr>
+            <w:proofErr w:type="spellStart"/>
             <w:r>
               <w:rPr>
                 <w:sz w:val="20"/>
@@ -1373,6 +1474,7 @@
               </w:rPr>
               <w:t>Usuario</w:t>
             </w:r>
+            <w:proofErr w:type="spellEnd"/>
           </w:p>
         </w:tc>
         <w:tc>
@@ -1456,7 +1558,23 @@
                 <w:szCs w:val="20"/>
                 <w:lang w:val="es-CO"/>
               </w:rPr>
-              <w:t>Extiende del CPF1</w:t>
+              <w:t xml:space="preserve">Extiende del </w:t>
+            </w:r>
+            <w:r>
+              <w:rPr>
+                <w:sz w:val="20"/>
+                <w:szCs w:val="20"/>
+                <w:lang w:val="es-CO"/>
+              </w:rPr>
+              <w:t>EF</w:t>
+            </w:r>
+            <w:r>
+              <w:rPr>
+                <w:sz w:val="20"/>
+                <w:szCs w:val="20"/>
+                <w:lang w:val="es-CO"/>
+              </w:rPr>
+              <w:t>1</w:t>
             </w:r>
           </w:p>
         </w:tc>
@@ -1567,7 +1685,23 @@
                 <w:szCs w:val="20"/>
                 <w:lang w:val="es-CO"/>
               </w:rPr>
-              <w:t>Extiende del CPF1</w:t>
+              <w:t xml:space="preserve">Extiende del </w:t>
+            </w:r>
+            <w:r>
+              <w:rPr>
+                <w:sz w:val="20"/>
+                <w:szCs w:val="20"/>
+                <w:lang w:val="es-CO"/>
+              </w:rPr>
+              <w:t>EF</w:t>
+            </w:r>
+            <w:r>
+              <w:rPr>
+                <w:sz w:val="20"/>
+                <w:szCs w:val="20"/>
+                <w:lang w:val="es-CO"/>
+              </w:rPr>
+              <w:t>1</w:t>
             </w:r>
           </w:p>
         </w:tc>
@@ -1678,7 +1812,23 @@
                 <w:szCs w:val="20"/>
                 <w:lang w:val="es-CO"/>
               </w:rPr>
-              <w:t>Extiende del CPF1</w:t>
+              <w:t xml:space="preserve">Extiende del </w:t>
+            </w:r>
+            <w:r>
+              <w:rPr>
+                <w:sz w:val="20"/>
+                <w:szCs w:val="20"/>
+                <w:lang w:val="es-CO"/>
+              </w:rPr>
+              <w:t>EF</w:t>
+            </w:r>
+            <w:r>
+              <w:rPr>
+                <w:sz w:val="20"/>
+                <w:szCs w:val="20"/>
+                <w:lang w:val="es-CO"/>
+              </w:rPr>
+              <w:t>1</w:t>
             </w:r>
           </w:p>
         </w:tc>
@@ -1703,6 +1853,7 @@
                 <w:szCs w:val="20"/>
               </w:rPr>
             </w:pPr>
+            <w:proofErr w:type="spellStart"/>
             <w:r>
               <w:rPr>
                 <w:sz w:val="20"/>
@@ -1710,6 +1861,7 @@
               </w:rPr>
               <w:t>Sistema</w:t>
             </w:r>
+            <w:proofErr w:type="spellEnd"/>
           </w:p>
         </w:tc>
         <w:tc>
@@ -2092,6 +2244,7 @@
                 <w:lang w:val="es-CO"/>
               </w:rPr>
             </w:pPr>
+            <w:proofErr w:type="spellStart"/>
             <w:r>
               <w:rPr>
                 <w:b/>
@@ -2101,6 +2254,7 @@
               </w:rPr>
               <w:t>Exception</w:t>
             </w:r>
+            <w:proofErr w:type="spellEnd"/>
             <w:r>
               <w:rPr>
                 <w:b/>
@@ -2137,7 +2291,23 @@
                 <w:szCs w:val="20"/>
                 <w:lang w:val="es-CO"/>
               </w:rPr>
-              <w:t>Extiende del CPF1</w:t>
+              <w:t xml:space="preserve">Extiende del </w:t>
+            </w:r>
+            <w:r>
+              <w:rPr>
+                <w:sz w:val="20"/>
+                <w:szCs w:val="20"/>
+                <w:lang w:val="es-CO"/>
+              </w:rPr>
+              <w:t>EF</w:t>
+            </w:r>
+            <w:r>
+              <w:rPr>
+                <w:sz w:val="20"/>
+                <w:szCs w:val="20"/>
+                <w:lang w:val="es-CO"/>
+              </w:rPr>
+              <w:t>1</w:t>
             </w:r>
           </w:p>
         </w:tc>

</xml_diff>